<commit_message>
New translations 20240130_mx facilitator manual_5 day ux_onboarding.docx (Spanish)
</commit_message>
<xml_diff>
--- a/translations/parent_text_v2_mexico/es/es_20240130_MX Facilitator Manual_5 Day UX_Onboarding.docx
+++ b/translations/parent_text_v2_mexico/es/es_20240130_MX Facilitator Manual_5 Day UX_Onboarding.docx
@@ -16,7 +16,7 @@
       <w:bookmarkEnd w:id="0"/>
       <w:commentRangeStart w:id="0"/>
       <w:r>
-        <w:t xml:space="preserve">Onboarding Session </w:t>
+        <w:t xml:space="preserve">Sesión de integración </w:t>
       </w:r>
       <w:commentRangeEnd w:id="0"/>
       <w:r>
@@ -77,7 +77,7 @@
               <w:pStyle w:val="P68B1DB1-Normal1"/>
             </w:pPr>
             <w:r>
-              <w:t xml:space="preserve">Quick Links</w:t>
+              <w:t xml:space="preserve">Enlaces rápidos</w:t>
             </w:r>
           </w:p>
           <w:p>
@@ -98,7 +98,7 @@
                 <w:rPr>
                   <w:color w:val="1155cc"/>
                 </w:rPr>
-                <w:t xml:space="preserve">Overview of Session</w:t>
+                <w:t xml:space="preserve">Resumen de la sesión</w:t>
               </w:r>
             </w:hyperlink>
             <w:r>
@@ -123,7 +123,7 @@
             </w:pPr>
             <w:hyperlink w:anchor="_1664s55">
               <w:r>
-                <w:t xml:space="preserve">Before you begin </w:t>
+                <w:t xml:space="preserve">Antes de comenzar </w:t>
               </w:r>
             </w:hyperlink>
           </w:p>
@@ -137,7 +137,7 @@
             </w:pPr>
             <w:hyperlink w:anchor="_x3d1aib3hbpa">
               <w:r>
-                <w:t xml:space="preserve">Delivering the Session</w:t>
+                <w:t xml:space="preserve">Desarrollo de la sesión</w:t>
               </w:r>
             </w:hyperlink>
           </w:p>
@@ -171,7 +171,7 @@
         <w:rPr>
           <w:b w:val="1"/>
         </w:rPr>
-        <w:t xml:space="preserve">In this manual, the following icons highlight specific guidance and tips for</w:t>
+        <w:t xml:space="preserve">En este manual, los siguientes íconos señalan orientación y consejos específicos para</w:t>
       </w:r>
       <w:r>
         <w:drawing>
@@ -186,12 +186,12 @@
             <wp:extent cx="313690" cy="313690"/>
             <wp:effectExtent b="0" l="0" r="0" t="0"/>
             <wp:wrapNone/>
-            <wp:docPr id="13" name="image1.png"/>
+            <wp:docPr id="13" name="imagen1.png"/>
             <a:graphic>
               <a:graphicData uri="http://schemas.openxmlformats.org/drawingml/2006/picture">
                 <pic:pic>
                   <pic:nvPicPr>
-                    <pic:cNvPr id="0" name="image1.png"/>
+                    <pic:cNvPr id="0" name="imagen1.png"/>
                     <pic:cNvPicPr preferRelativeResize="0"/>
                   </pic:nvPicPr>
                   <pic:blipFill>
@@ -222,7 +222,7 @@
         <w:ind w:left="900" w:firstLine="0"/>
       </w:pPr>
       <w:r>
-        <w:t xml:space="preserve">Online support via Formando Conciencia+   </w:t>
+        <w:t xml:space="preserve">Apoyo en línea a través de Formando Conciencia+   </w:t>
       </w:r>
       <w:r>
         <w:drawing>
@@ -237,12 +237,12 @@
             <wp:extent cx="313690" cy="313690"/>
             <wp:effectExtent b="0" l="0" r="0" t="0"/>
             <wp:wrapNone/>
-            <wp:docPr id="15" name="image5.png"/>
+            <wp:docPr id="15" name="imagen5.png"/>
             <a:graphic>
               <a:graphicData uri="http://schemas.openxmlformats.org/drawingml/2006/picture">
                 <pic:pic>
                   <pic:nvPicPr>
-                    <pic:cNvPr id="0" name="image5.png"/>
+                    <pic:cNvPr id="0" name="imagen5.png"/>
                     <pic:cNvPicPr preferRelativeResize="0"/>
                   </pic:nvPicPr>
                   <pic:blipFill>
@@ -291,7 +291,7 @@
         <w:pStyle w:val="Heading3"/>
       </w:pPr>
       <w:r>
-        <w:t xml:space="preserve">Overview of Session</w:t>
+        <w:t xml:space="preserve">Resumen de la sesión</w:t>
       </w:r>
     </w:p>
     <w:tbl>
@@ -343,7 +343,7 @@
               <w:pStyle w:val="P68B1DB1-Normal4"/>
             </w:pPr>
             <w:r>
-              <w:t xml:space="preserve">Onboarding Session – Overview </w:t>
+              <w:t xml:space="preserve">Sesión de integración - Resumen </w:t>
             </w:r>
           </w:p>
         </w:tc>
@@ -369,7 +369,7 @@
               </w:rPr>
             </w:pPr>
             <w:r>
-              <w:t xml:space="preserve">Lessons </w:t>
+              <w:t xml:space="preserve">Lecciones </w:t>
             </w:r>
           </w:p>
         </w:tc>
@@ -391,7 +391,7 @@
               <w:jc w:val="left"/>
             </w:pPr>
             <w:r>
-              <w:t xml:space="preserve">Parents learn about the lessons and structure of Crianza con Conciencia+. </w:t>
+              <w:t xml:space="preserve">Los padres aprenden las lecciones y la estructura de Crianza con Conciencia+. </w:t>
             </w:r>
           </w:p>
           <w:p>
@@ -405,7 +405,7 @@
               <w:jc w:val="left"/>
             </w:pPr>
             <w:r>
-              <w:t xml:space="preserve">Participants have basic phone use skills to access all relevant Crianza con Conciencia+ content and participate in the WhatsApp support groups.</w:t>
+              <w:t xml:space="preserve">Los participantes tienen conocimientos básicos de uso del teléfono para acceder a todos los contenidos relevantes de Crianza con Conciencia+ y participar en los grupos de apoyo de WhatsApp.</w:t>
             </w:r>
           </w:p>
           <w:p>
@@ -419,7 +419,7 @@
               <w:jc w:val="left"/>
             </w:pPr>
             <w:r>
-              <w:t xml:space="preserve">Participants lay the foundation for working together well during WhatsApp support groups. </w:t>
+              <w:t xml:space="preserve">Los participantes sientan las bases para trabajar bien juntos durante los grupos de apoyo de WhatsApp. </w:t>
             </w:r>
           </w:p>
           <w:p>
@@ -433,7 +433,7 @@
               <w:jc w:val="left"/>
             </w:pPr>
             <w:r>
-              <w:t xml:space="preserve">Parents are onboarded onto the Crianza con Conciencia+ chatbot and complete the onboarding and welcome flow. </w:t>
+              <w:t xml:space="preserve">Los padres se incorporan al chat automatizado de Crianza con Conciencia+ y completan el flujo de integración y bienvenida. </w:t>
             </w:r>
           </w:p>
         </w:tc>
@@ -458,7 +458,7 @@
               </w:rPr>
             </w:pPr>
             <w:r>
-              <w:t>Materials</w:t>
+              <w:t>Materiales</w:t>
             </w:r>
           </w:p>
         </w:tc>
@@ -489,7 +489,7 @@
               </w:rPr>
             </w:pPr>
             <w:r>
-              <w:t xml:space="preserve">Temporary adhesive, pens, paper, flipchart, refreshments for the break (if relevant) </w:t>
+              <w:t xml:space="preserve">Adhesivo temporal, plumas, papel, bloc de notas, refrigerios para el descanso (si aplica) </w:t>
             </w:r>
           </w:p>
           <w:p>
@@ -513,7 +513,7 @@
               </w:rPr>
             </w:pPr>
             <w:r>
-              <w:t xml:space="preserve">Phones </w:t>
+              <w:t xml:space="preserve">Teléfonos </w:t>
             </w:r>
           </w:p>
           <w:p>
@@ -537,7 +537,7 @@
               </w:rPr>
             </w:pPr>
             <w:r>
-              <w:t xml:space="preserve">Wi-Fi router/connection</w:t>
+              <w:t xml:space="preserve">Router/conexión Wi-Fi</w:t>
             </w:r>
           </w:p>
           <w:p>
@@ -561,7 +561,7 @@
               </w:rPr>
             </w:pPr>
             <w:r>
-              <w:t xml:space="preserve">Screen and Projector </w:t>
+              <w:t xml:space="preserve">Pantalla y proyector </w:t>
             </w:r>
           </w:p>
         </w:tc>
@@ -586,7 +586,7 @@
               </w:rPr>
             </w:pPr>
             <w:r>
-              <w:t>Preparation</w:t>
+              <w:t>Preparación</w:t>
             </w:r>
           </w:p>
         </w:tc>
@@ -617,7 +617,7 @@
               </w:rPr>
             </w:pPr>
             <w:r>
-              <w:t xml:space="preserve">Set up the room with chairs in a circle. </w:t>
+              <w:t xml:space="preserve">Acomodar la sala con sillas en círculo. </w:t>
             </w:r>
           </w:p>
           <w:p>
@@ -641,7 +641,7 @@
               </w:rPr>
             </w:pPr>
             <w:r>
-              <w:t xml:space="preserve">Prepare materials and refreshments for the break (if relevant)</w:t>
+              <w:t xml:space="preserve">Preparar materiales y refrigerios para el descanso (si aplica)</w:t>
             </w:r>
           </w:p>
           <w:p>
@@ -665,7 +665,7 @@
               </w:rPr>
             </w:pPr>
             <w:r>
-              <w:t xml:space="preserve">Save WhatsApp numbers to your phone and create a WhatsApp Support Group for selected participants</w:t>
+              <w:t xml:space="preserve">Guardar los números de WhatsApp en tu teléfono y crear un Grupo de Apoyo de WhatsApp para los participantes seleccionados</w:t>
               <w:tab/>
             </w:r>
           </w:p>
@@ -736,7 +736,7 @@
               <w:pStyle w:val="P68B1DB1-Normal4"/>
             </w:pPr>
             <w:r>
-              <w:t xml:space="preserve">Session Agenda</w:t>
+              <w:t xml:space="preserve">Programa de la sesión</w:t>
             </w:r>
           </w:p>
         </w:tc>
@@ -767,7 +767,7 @@
             </w:pPr>
             <w:hyperlink w:anchor="_4uhrm6x340sr">
               <w:r>
-                <w:t>Welcome</w:t>
+                <w:t>Bienvenido</w:t>
               </w:r>
             </w:hyperlink>
           </w:p>
@@ -811,7 +811,7 @@
               </w:rPr>
             </w:pPr>
             <w:r>
-              <w:t xml:space="preserve">Getting to Know Each Other</w:t>
+              <w:t xml:space="preserve">Conocerse mutuamente</w:t>
             </w:r>
           </w:p>
         </w:tc>
@@ -920,7 +920,7 @@
               </w:rPr>
             </w:pPr>
             <w:r>
-              <w:t xml:space="preserve">Overview Of Crianza con Conciencia+ </w:t>
+              <w:t xml:space="preserve">Resumen de Crianza con Conciencia+ </w:t>
             </w:r>
           </w:p>
         </w:tc>
@@ -986,7 +986,7 @@
             </w:pPr>
             <w:hyperlink w:anchor="_2afmg28">
               <w:r>
-                <w:t xml:space="preserve">Getting Started with Crianza con Conciencia+</w:t>
+                <w:t xml:space="preserve">Primeros pasos con Crianza con Conciencia+</w:t>
               </w:r>
             </w:hyperlink>
             <w:r>
@@ -1037,7 +1037,7 @@
               </w:rPr>
             </w:pPr>
             <w:r>
-              <w:t xml:space="preserve">Introduction to Phone Use </w:t>
+              <w:t xml:space="preserve">Introducción al uso del teléfono </w:t>
             </w:r>
           </w:p>
           <w:p>
@@ -1062,7 +1062,7 @@
               </w:rPr>
             </w:pPr>
             <w:r>
-              <w:t xml:space="preserve">Crianza con Conciencia+ chatbot onboarding</w:t>
+              <w:t xml:space="preserve">Integración Crianza con Conciencia+ chatbot</w:t>
             </w:r>
           </w:p>
           <w:p>
@@ -1087,7 +1087,7 @@
               </w:rPr>
             </w:pPr>
             <w:r>
-              <w:t xml:space="preserve">Resolving Challenges with Crianza con Conciencia+ chatbot</w:t>
+              <w:t xml:space="preserve">Resolver retos con Crianza con Conciencia+ chatbot</w:t>
             </w:r>
           </w:p>
         </w:tc>
@@ -1144,7 +1144,7 @@
             </w:pPr>
             <w:hyperlink w:anchor="_bxndpn5da3e0">
               <w:r>
-                <w:t xml:space="preserve">Moving forward</w:t>
+                <w:t xml:space="preserve">Más adelante</w:t>
               </w:r>
             </w:hyperlink>
           </w:p>
@@ -1191,7 +1191,7 @@
               </w:rPr>
             </w:pPr>
             <w:r>
-              <w:t xml:space="preserve">Setting up Ground Rules </w:t>
+              <w:t xml:space="preserve">Establecer reglas básicas </w:t>
             </w:r>
           </w:p>
           <w:p>
@@ -1216,7 +1216,7 @@
               </w:rPr>
             </w:pPr>
             <w:r>
-              <w:t xml:space="preserve">Facilitator’s Role </w:t>
+              <w:t xml:space="preserve">Papel del facilitador </w:t>
             </w:r>
           </w:p>
           <w:p>
@@ -1241,7 +1241,7 @@
               </w:rPr>
             </w:pPr>
             <w:r>
-              <w:t xml:space="preserve">Questions </w:t>
+              <w:t xml:space="preserve">Preguntas </w:t>
             </w:r>
           </w:p>
           <w:p>
@@ -1266,7 +1266,7 @@
               </w:rPr>
             </w:pPr>
             <w:r>
-              <w:t xml:space="preserve">Connecting Formando Conciencia+ and Parent ID</w:t>
+              <w:t xml:space="preserve">Conectar Formando Conciencia+ y Parent ID</w:t>
             </w:r>
           </w:p>
           <w:p>
@@ -1291,7 +1291,7 @@
               </w:rPr>
             </w:pPr>
             <w:r>
-              <w:t xml:space="preserve">Closing Activity </w:t>
+              <w:t xml:space="preserve">Actividad de cierre </w:t>
             </w:r>
           </w:p>
         </w:tc>
@@ -1354,7 +1354,7 @@
               <w:pStyle w:val="P68B1DB1-Normal6"/>
             </w:pPr>
             <w:r>
-              <w:t xml:space="preserve">Total Time: 2 hours</w:t>
+              <w:t xml:space="preserve">Tiempo total: 2 horas</w:t>
             </w:r>
           </w:p>
         </w:tc>
@@ -1375,7 +1375,7 @@
       <w:bookmarkStart w:colFirst="0" w:colLast="0" w:name="_1664s55" w:id="2"/>
       <w:bookmarkEnd w:id="2"/>
       <w:r>
-        <w:t xml:space="preserve">Before you Begin </w:t>
+        <w:t xml:space="preserve">Antes de empezar </w:t>
       </w:r>
     </w:p>
     <w:p>
@@ -1385,27 +1385,27 @@
       <w:bookmarkStart w:colFirst="0" w:colLast="0" w:name="_xmc5ecqinhdj" w:id="3"/>
       <w:bookmarkEnd w:id="3"/>
       <w:r>
-        <w:t xml:space="preserve">Lessons of the Onboarding Session</w:t>
-      </w:r>
-    </w:p>
-    <w:p>
-      <w:r>
-        <w:t xml:space="preserve">The Onboarding Session sets the tone for Crianza con Conciencia+. It is important to create a welcoming and safe space for the participants to feel at ease and familiarise themselves with using the Crianza con Conciencia+ chatbot and joining the WhatsApp Support Groups.</w:t>
-      </w:r>
-    </w:p>
-    <w:p>
-      <w:r>
-        <w:t xml:space="preserve">Begin by welcoming and thanking the families for their participation and commitment to improving their relationships and supporting each other. Then, introduce Crianza con Conciencia+ so that the families know what they can expect.</w:t>
-      </w:r>
-    </w:p>
-    <w:p>
-      <w:r>
-        <w:t xml:space="preserve">Allow participants to express their own reasons and lessons for participating in Crianza con Conciencia+. This gives participants a sense of ownership in the process and helps us know more about each parent.</w:t>
-      </w:r>
-    </w:p>
-    <w:p>
-      <w:r>
-        <w:t xml:space="preserve">During the onboarding session, you want to accomplish the following things:</w:t>
+        <w:t xml:space="preserve">Lecciones de la sesión de integración</w:t>
+      </w:r>
+    </w:p>
+    <w:p>
+      <w:r>
+        <w:t xml:space="preserve">La sesión de integración marca la pauta de Crianza con Conciencia+. Es importante crear un espacio acogedor y seguro para que los participantes se sientan a gusto y se familiaricen con el uso de Crianza con Conciencia+ chatbot y se unan a los Grupos de Apoyo de WhatsApp.</w:t>
+      </w:r>
+    </w:p>
+    <w:p>
+      <w:r>
+        <w:t xml:space="preserve">Empieza dando la bienvenida y agradeciendo a las familias su participación y compromiso para mejorar sus relaciones y apoyarse mutuamente. Después, presenta Crianza con Conciencia+ para que las familias sepan lo que pueden esperar.</w:t>
+      </w:r>
+    </w:p>
+    <w:p>
+      <w:r>
+        <w:t xml:space="preserve">Permite que los participantes expresen sus propias razones y enseñanzas para participar en Crianza con Conciencia+. Esto le da a los participantes un sentido de control en el proceso y nos ayuda a conocer mejor a cada padre.</w:t>
+      </w:r>
+    </w:p>
+    <w:p>
+      <w:r>
+        <w:t xml:space="preserve">Durante la sesión de integración, debes lograr lo siguiente:</w:t>
       </w:r>
     </w:p>
     <w:p>
@@ -1419,7 +1419,7 @@
         <w:jc w:val="left"/>
       </w:pPr>
       <w:r>
-        <w:t xml:space="preserve">Make the participants feel welcome and supported. </w:t>
+        <w:t xml:space="preserve">Hacer que los participantes se sientan bienvenidos y apoyados. </w:t>
       </w:r>
     </w:p>
     <w:p>
@@ -1433,7 +1433,7 @@
         <w:jc w:val="left"/>
       </w:pPr>
       <w:r>
-        <w:t xml:space="preserve">Introduce Crianza con Conciencia+ to the families.</w:t>
+        <w:t xml:space="preserve">Presentar Crianza con Conciencia+ a las familias.</w:t>
       </w:r>
     </w:p>
     <w:p>
@@ -1447,7 +1447,7 @@
         <w:jc w:val="left"/>
       </w:pPr>
       <w:r>
-        <w:t xml:space="preserve">Establish ground rules for the interaction with Crianza con Conciencia+ and WhatsApp.</w:t>
+        <w:t xml:space="preserve">Establecer reglas básicas para la interacción con Crianza con Conciencia+ y WhatsApp.</w:t>
       </w:r>
     </w:p>
     <w:p>
@@ -1461,7 +1461,7 @@
         <w:jc w:val="left"/>
       </w:pPr>
       <w:r>
-        <w:t xml:space="preserve">Ensure participants understand how to use their phones to do Crianza con Conciencia+ related activities by guiding them through the onboarding of Crianza con Conciencia+.</w:t>
+        <w:t xml:space="preserve">Lograr que los participantes entiendan cómo utilizar sus teléfonos para realizar actividades relacionadas con Crianza con Conciencia+, guiándolos a través de la integración de Crianza con Conciencia+.</w:t>
       </w:r>
     </w:p>
     <w:p>
@@ -1475,12 +1475,12 @@
         <w:jc w:val="left"/>
       </w:pPr>
       <w:r>
-        <w:t xml:space="preserve">Assign home activities for parents to do after the session.</w:t>
-      </w:r>
-    </w:p>
-    <w:p>
-      <w:r>
-        <w:t xml:space="preserve">Remember that the parents are the experts, and you are the guide!</w:t>
+        <w:t xml:space="preserve">Asignar a los padres actividades para hacer en casa después de la sesión.</w:t>
+      </w:r>
+    </w:p>
+    <w:p>
+      <w:r>
+        <w:t xml:space="preserve">Recuerda que los padres son los expertos, ¡y tú eres el guía!</w:t>
       </w:r>
     </w:p>
     <w:p/>
@@ -1500,7 +1500,7 @@
       <w:bookmarkStart w:colFirst="0" w:colLast="0" w:name="_1wyo6p7cur8d" w:id="4"/>
       <w:bookmarkEnd w:id="4"/>
       <w:r>
-        <w:t xml:space="preserve">   Preparing your WhatsApp Support Group </w:t>
+        <w:t xml:space="preserve">   Cómo preparar tu Grupo de Apoyo de WhatsApp </w:t>
       </w:r>
       <w:r>
         <w:drawing>
@@ -1515,12 +1515,12 @@
             <wp:extent cx="314325" cy="314325"/>
             <wp:effectExtent b="0" l="0" r="0" t="0"/>
             <wp:wrapNone/>
-            <wp:docPr id="14" name="image1.png"/>
+            <wp:docPr id="14" name="imagen1.png"/>
             <a:graphic>
               <a:graphicData uri="http://schemas.openxmlformats.org/drawingml/2006/picture">
                 <pic:pic>
                   <pic:nvPicPr>
-                    <pic:cNvPr id="0" name="image1.png"/>
+                    <pic:cNvPr id="0" name="imagen1.png"/>
                     <pic:cNvPicPr preferRelativeResize="0"/>
                   </pic:nvPicPr>
                   <pic:blipFill>
@@ -1547,7 +1547,7 @@
     </w:p>
     <w:p>
       <w:r>
-        <w:t xml:space="preserve">Please make sure you have done the following before the onboarding session starts: </w:t>
+        <w:t xml:space="preserve">Por favor, asegúrate de que has hecho lo siguiente antes de que empiece la sesión de integración: </w:t>
       </w:r>
     </w:p>
     <w:p>
@@ -1559,7 +1559,7 @@
         <w:ind w:left="720" w:hanging="360"/>
       </w:pPr>
       <w:r>
-        <w:t xml:space="preserve">Save the names and WhatsApp numbers of the parents assigned to you on your phone (if available) so you can easily confirm details during the onboarding session. </w:t>
+        <w:t xml:space="preserve">Guardar en tu teléfono los nombres y números de WhatsApp de los padres que te asignen (si los tienes) para que puedas confirmar fácilmente los detalles durante la sesión de integración. </w:t>
       </w:r>
     </w:p>
     <w:p>
@@ -1571,7 +1571,7 @@
         <w:ind w:left="720" w:hanging="360"/>
       </w:pPr>
       <w:r>
-        <w:t xml:space="preserve">Create your WhatsApp group (with temporary group name, icon, description). The name of each WhatsApp group has the same structure:</w:t>
+        <w:t xml:space="preserve">Crear tu grupo de WhatsApp (con un nombre de grupo temporal, un ícono y una descripción). El nombre de cada grupo de WhatsApp tiene la misma estructura:</w:t>
       </w:r>
     </w:p>
     <w:p>
@@ -1583,7 +1583,7 @@
         <w:ind w:left="1440" w:hanging="360"/>
       </w:pPr>
       <w:r>
-        <w:t xml:space="preserve">“Crianza con Conciencia+”</w:t>
+        <w:t xml:space="preserve">"Crianza con Conciencia+"</w:t>
       </w:r>
     </w:p>
     <w:p>
@@ -1595,19 +1595,19 @@
         <w:ind w:left="1440" w:hanging="360"/>
       </w:pPr>
       <w:r>
-        <w:t xml:space="preserve">A name selected by the group. </w:t>
-      </w:r>
-    </w:p>
-    <w:p>
-      <w:r>
-        <w:t xml:space="preserve">When you create your temporary group name, you will use "Crianza con Conciencia+” </w:t>
-      </w:r>
-    </w:p>
-    <w:p>
-      <w:r>
-        <w:t xml:space="preserve">You can keep your temporary group name or add a name to the temporary group name. </w:t>
+        <w:t xml:space="preserve">Un nombre seleccionado por el grupo. </w:t>
+      </w:r>
+    </w:p>
+    <w:p>
+      <w:r>
+        <w:t xml:space="preserve">Cuando crees el nombre de tu grupo temporal, utilizarás "Crianza con Conciencia+". </w:t>
+      </w:r>
+    </w:p>
+    <w:p>
+      <w:r>
+        <w:t xml:space="preserve">Puedes mantener tu nombre de grupo temporal o añadir un nombre al nombre de grupo temporal. </w:t>
         <w:br w:type="textWrapping"/>
-        <w:t xml:space="preserve">For example, “Crianza con Conciencia+_HappyFamilies”.</w:t>
+        <w:t xml:space="preserve">Por ejemplo, "Crianza con Conciencia+_FamiliasFelices".</w:t>
       </w:r>
     </w:p>
     <w:p>
@@ -1635,7 +1635,7 @@
       <w:bookmarkStart w:colFirst="0" w:colLast="0" w:name="_x3d1aib3hbpa" w:id="5"/>
       <w:bookmarkEnd w:id="5"/>
       <w:r>
-        <w:t xml:space="preserve">Delivering the Session</w:t>
+        <w:t xml:space="preserve">Desarrollo de la sesión</w:t>
       </w:r>
       <w:r>
         <mc:AlternateContent>
@@ -1677,7 +1677,7 @@
                         </wpg:grpSpPr>
                         <wps:wsp>
                           <wps:cNvSpPr/>
-                          <wps:cNvPr id="3" name="Shape 3"/>
+                          <wps:cNvPr id="3" name="Forma 3"/>
                           <wps:spPr>
                             <a:xfrm>
                               <a:off x="-621" y="-28980"/>
@@ -1709,7 +1709,7 @@
                         </wps:wsp>
                         <wps:wsp>
                           <wps:cNvSpPr/>
-                          <wps:cNvPr id="4" name="Shape 4"/>
+                          <wps:cNvPr id="4" name="Forma 4"/>
                           <wps:spPr>
                             <a:xfrm>
                               <a:off x="-616" y="-28978"/>
@@ -1749,7 +1749,7 @@
                         </wps:wsp>
                         <pic:pic>
                           <pic:nvPicPr>
-                            <pic:cNvPr descr="Clock with solid fill" id="5" name="Shape 5"/>
+                            <pic:cNvPr descr="Clock with solid fill" id="5" name="Forma 5"/>
                             <pic:cNvPicPr preferRelativeResize="0"/>
                           </pic:nvPicPr>
                           <pic:blipFill rotWithShape="1">
@@ -1775,7 +1775,7 @@
                         </pic:pic>
                         <wps:wsp>
                           <wps:cNvSpPr/>
-                          <wps:cNvPr id="6" name="Shape 6"/>
+                          <wps:cNvPr id="6" name="Forma 6"/>
                           <wps:spPr>
                             <a:xfrm>
                               <a:off x="-5" y="252501"/>
@@ -1826,7 +1826,7 @@
       <w:bookmarkStart w:colFirst="0" w:colLast="0" w:name="_4uhrm6x340sr" w:id="6"/>
       <w:bookmarkEnd w:id="6"/>
       <w:r>
-        <w:t xml:space="preserve">Welcome </w:t>
+        <w:t xml:space="preserve">Bienvenido </w:t>
       </w:r>
     </w:p>
     <w:p>
@@ -1834,7 +1834,7 @@
         <w:spacing w:before="300" w:lineRule="auto"/>
       </w:pPr>
       <w:r>
-        <w:t xml:space="preserve">Welcome parents warmly and enthusiastically when they arrive at the session. Praise them for coming to Crianza con Conciencia+!</w:t>
+        <w:t xml:space="preserve">Da una bienvenida cálida y alegre a los padres cuando lleguen a la sesión. ¡Halágalos por venir a Crianza con Conciencia+!</w:t>
       </w:r>
     </w:p>
     <w:p>
@@ -1846,7 +1846,7 @@
         </w:rPr>
       </w:pPr>
       <w:r>
-        <w:t xml:space="preserve">Once all the participants have arrived, you can formally welcome the group to the onboarding session of Crianza con Conciencia+. </w:t>
+        <w:t xml:space="preserve">Una vez que hayan llegado todos los participantes, puedes dar formalmente la bienvenida al grupo a la sesión de integración de Crianza con Conciencia+. </w:t>
       </w:r>
       <w:commentRangeStart w:id="1"/>
       <w:hyperlink r:id="rId15">
@@ -1856,7 +1856,7 @@
             <w:color w:val="1155cc"/>
             <w:u w:val="single"/>
           </w:rPr>
-          <w:t xml:space="preserve">(Slide) </w:t>
+          <w:t xml:space="preserve">(Diapositiva) </w:t>
         </w:r>
       </w:hyperlink>
       <w:commentRangeEnd w:id="1"/>
@@ -1881,7 +1881,7 @@
       <w:bookmarkStart w:colFirst="0" w:colLast="0" w:name="_b4tmv9c155wv" w:id="7"/>
       <w:bookmarkEnd w:id="7"/>
       <w:r>
-        <w:t xml:space="preserve">Getting to know each other (10 min)  </w:t>
+        <w:t xml:space="preserve">Conocerse mutuamente (10 min)  </w:t>
       </w:r>
     </w:p>
     <w:p>
@@ -1895,7 +1895,7 @@
       <w:bookmarkStart w:colFirst="0" w:colLast="0" w:name="_h0dg62joswjm" w:id="8"/>
       <w:bookmarkEnd w:id="8"/>
       <w:r>
-        <w:t>Overview</w:t>
+        <w:t>Resumen</w:t>
       </w:r>
       <w:r>
         <w:rPr>
@@ -1909,7 +1909,7 @@
         <w:ind w:left="0" w:firstLine="0"/>
       </w:pPr>
       <w:r>
-        <w:t xml:space="preserve">This activity will help the parents appreciate the diversity in the room and discover the connections between each other. </w:t>
+        <w:t xml:space="preserve">Esta actividad ayudará a los padres a apreciar la diversidad de la sala y a descubrir las conexiones entre unos y otros. </w:t>
       </w:r>
     </w:p>
     <w:p>
@@ -1923,7 +1923,7 @@
         <w:rPr>
           <w:color w:val="0e3a5a"/>
         </w:rPr>
-        <w:t>Instructions</w:t>
+        <w:t>Instrucciones</w:t>
       </w:r>
       <w:r>
         <w:t xml:space="preserve"> </w:t>
@@ -1935,7 +1935,7 @@
             <w:color w:val="1155cc"/>
             <w:u w:val="single"/>
           </w:rPr>
-          <w:t>(Slide)</w:t>
+          <w:t>(Diapositiva)</w:t>
         </w:r>
       </w:hyperlink>
       <w:commentRangeEnd w:id="2"/>
@@ -1956,7 +1956,7 @@
         </w:rPr>
       </w:pPr>
       <w:r>
-        <w:t xml:space="preserve">Share with the parents that this is a silent exercise. The facilitator will read some of the statements one at a time. </w:t>
+        <w:t xml:space="preserve">Comparte con los padres que este es un ejercicio silencioso. El moderador leerá algunas de las afirmaciones una a la vez. </w:t>
       </w:r>
     </w:p>
     <w:p>
@@ -1972,7 +1972,7 @@
         </w:rPr>
       </w:pPr>
       <w:r>
-        <w:t xml:space="preserve">At the end of each statement, the facilitator will pause. </w:t>
+        <w:t xml:space="preserve">Al final de cada afirmación, el moderador hará una pausa. </w:t>
       </w:r>
     </w:p>
     <w:p>
@@ -1988,7 +1988,7 @@
         </w:rPr>
       </w:pPr>
       <w:r>
-        <w:t xml:space="preserve">Instruct that if the statement is true for a parent, they should step forward into the circle. </w:t>
+        <w:t xml:space="preserve">Indícales que si la afirmación es cierta para alguno de los padres, debe dar un paso hacia el círculo. </w:t>
       </w:r>
     </w:p>
     <w:p>
@@ -2004,7 +2004,7 @@
         </w:rPr>
       </w:pPr>
       <w:r>
-        <w:t xml:space="preserve">Take a moment to have each participant look around who is in the circle with them and who is not. </w:t>
+        <w:t xml:space="preserve">Toma un momento para que cada participante observe quién está en el círculo con ellos y quién no. </w:t>
       </w:r>
     </w:p>
     <w:p>
@@ -2020,7 +2020,7 @@
         </w:rPr>
       </w:pPr>
       <w:r>
-        <w:t xml:space="preserve">Then step back into the circle to listen for the next statement. </w:t>
+        <w:t xml:space="preserve">Después, vuelve al círculo para escuchar la siguiente afirmación. </w:t>
       </w:r>
     </w:p>
     <w:p>
@@ -2035,12 +2035,12 @@
         </w:rPr>
       </w:pPr>
       <w:r>
-        <w:t xml:space="preserve">When all of the questions have been read, invite the participants to add, one at a time, a statement that is true for you that hasn’t been mentioned already.</w:t>
-      </w:r>
-    </w:p>
-    <w:p>
-      <w:r>
-        <w:t xml:space="preserve">Read the following statements out loud: </w:t>
+        <w:t xml:space="preserve">Cuando se hayan leído todas las preguntas, invita a los participantes a añadir, de uno en uno, una afirmación que sea cierta para ellos y que no se haya mencionado ya.</w:t>
+      </w:r>
+    </w:p>
+    <w:p>
+      <w:r>
+        <w:t xml:space="preserve">Lee las siguientes afirmaciones en voz alta: </w:t>
       </w:r>
     </w:p>
     <w:p>
@@ -2069,7 +2069,7 @@
         </w:rPr>
       </w:pPr>
       <w:r>
-        <w:t xml:space="preserve">I have only one awesome girl or boy. </w:t>
+        <w:t xml:space="preserve">Solo tengo una niña o un niño increíble. </w:t>
       </w:r>
     </w:p>
     <w:p>
@@ -2098,7 +2098,7 @@
         </w:rPr>
       </w:pPr>
       <w:r>
-        <w:t xml:space="preserve">Some mornings, I really want to sleep in till noon. </w:t>
+        <w:t xml:space="preserve">Algunas mañanas, realmente quiero dormir hasta mediodía. </w:t>
       </w:r>
     </w:p>
     <w:p>
@@ -2127,7 +2127,7 @@
         </w:rPr>
       </w:pPr>
       <w:r>
-        <w:t xml:space="preserve">Dancing is my favourite activity. </w:t>
+        <w:t xml:space="preserve">Bailar es mi actividad favorita. </w:t>
       </w:r>
     </w:p>
     <w:p>
@@ -2156,7 +2156,7 @@
         </w:rPr>
       </w:pPr>
       <w:r>
-        <w:t xml:space="preserve">I am a parent to a teen. </w:t>
+        <w:t xml:space="preserve">Soy padre de un adolescente. </w:t>
       </w:r>
     </w:p>
     <w:p>
@@ -2185,7 +2185,7 @@
         </w:rPr>
       </w:pPr>
       <w:r>
-        <w:t xml:space="preserve">I feel being an adult is hard, but I try my best. </w:t>
+        <w:t xml:space="preserve">Siento que ser adulto es difícil, pero me esfuerzo al máximo. </w:t>
       </w:r>
     </w:p>
     <w:p>
@@ -2214,7 +2214,7 @@
         </w:rPr>
       </w:pPr>
       <w:r>
-        <w:t xml:space="preserve">Singing helps me relieve my stress. </w:t>
+        <w:t xml:space="preserve">Cantar me ayuda a aliviar el estrés. </w:t>
       </w:r>
     </w:p>
     <w:p>
@@ -2243,7 +2243,7 @@
         </w:rPr>
       </w:pPr>
       <w:r>
-        <w:t xml:space="preserve">I am a parent to a little girl or boy. </w:t>
+        <w:t xml:space="preserve">Soy padre o madre de una niña o un niño. </w:t>
       </w:r>
     </w:p>
     <w:p>
@@ -2258,7 +2258,7 @@
         <w:jc w:val="left"/>
       </w:pPr>
       <w:r>
-        <w:t xml:space="preserve">I have still not mastered changing nappies. </w:t>
+        <w:t xml:space="preserve">Todavía no domino el cambio de pañales. </w:t>
       </w:r>
     </w:p>
     <w:p>
@@ -2276,7 +2276,7 @@
         </w:rPr>
       </w:pPr>
       <w:r>
-        <w:t xml:space="preserve">I enjoy drawing or painting. </w:t>
+        <w:t xml:space="preserve">Me gusta dibujar o pintar. </w:t>
       </w:r>
     </w:p>
     <w:p>
@@ -2294,7 +2294,7 @@
         </w:rPr>
       </w:pPr>
       <w:r>
-        <w:t xml:space="preserve"> I have more than one girl, boy, or teen. . </w:t>
+        <w:t xml:space="preserve"> Tengo más de una niña, niño o adolescente. . </w:t>
       </w:r>
     </w:p>
     <w:p>
@@ -2312,7 +2312,7 @@
         </w:rPr>
       </w:pPr>
       <w:r>
-        <w:t xml:space="preserve">I want to learn from the successes and mistakes of my mum or dad. </w:t>
+        <w:t xml:space="preserve">Quiero aprender de los aciertos y errores de mi madre o padre. </w:t>
       </w:r>
     </w:p>
     <w:p>
@@ -2330,7 +2330,7 @@
         </w:rPr>
       </w:pPr>
       <w:r>
-        <w:t xml:space="preserve">I love cooking. </w:t>
+        <w:t xml:space="preserve">Me encanta cocinar. </w:t>
       </w:r>
     </w:p>
     <w:p>
@@ -6420,7 +6420,7 @@
                               </wpg:grpSpPr>
                               <wps:wsp>
                                 <wps:cNvSpPr/>
-                                <wps:cNvPr id="8" name="Shape 8"/>
+                                <wps:cNvPr id="8" name="Forma 8"/>
                                 <wps:spPr>
                                   <a:xfrm>
                                     <a:off x="5112000" y="3546000"/>
@@ -6462,7 +6462,7 @@
                                 </wpg:grpSpPr>
                                 <wps:wsp>
                                   <wps:cNvSpPr/>
-                                  <wps:cNvPr id="10" name="Shape 10"/>
+                                  <wps:cNvPr id="10" name="Forma 10"/>
                                   <wps:spPr>
                                     <a:xfrm>
                                       <a:off x="5112000" y="3546000"/>
@@ -6504,7 +6504,7 @@
                                   </wpg:grpSpPr>
                                   <wps:wsp>
                                     <wps:cNvSpPr/>
-                                    <wps:cNvPr id="12" name="Shape 12"/>
+                                    <wps:cNvPr id="12" name="Forma 12"/>
                                     <wps:spPr>
                                       <a:xfrm>
                                         <a:off x="0" y="0"/>
@@ -6536,7 +6536,7 @@
                                   </wps:wsp>
                                   <wps:wsp>
                                     <wps:cNvSpPr/>
-                                    <wps:cNvPr id="13" name="Shape 13"/>
+                                    <wps:cNvPr id="13" name="Forma 13"/>
                                     <wps:spPr>
                                       <a:xfrm>
                                         <a:off x="0" y="0"/>
@@ -6570,7 +6570,7 @@
                                   </wps:wsp>
                                   <pic:pic>
                                     <pic:nvPicPr>
-                                      <pic:cNvPr descr="Lights On with solid fill" id="14" name="Shape 14"/>
+                                      <pic:cNvPr descr="Lights On with solid fill" id="14" name="Forma 14"/>
                                       <pic:cNvPicPr preferRelativeResize="0"/>
                                     </pic:nvPicPr>
                                     <pic:blipFill rotWithShape="1">
@@ -6631,7 +6631,7 @@
                 <w:sz w:val="28"/>
                 <w:szCs w:val="28"/>
               </w:rPr>
-              <w:t>Note</w:t>
+              <w:t>Nota</w:t>
             </w:r>
           </w:p>
           <w:p>
@@ -7252,7 +7252,7 @@
       <w:bookmarkStart w:colFirst="0" w:colLast="0" w:name="_y8dm0gd701io" w:id="42"/>
       <w:bookmarkEnd w:id="42"/>
       <w:r>
-        <w:t>Instructions</w:t>
+        <w:t>Instrucciones</w:t>
       </w:r>
     </w:p>
     <w:p>

</xml_diff>